<commit_message>
Made model with internal circuit breaker and motor the library model (Motor_InductionMachine_lib.mdl).  Generated first draft of model documentation.
</commit_message>
<xml_diff>
--- a/Components/SimulinkOpal/Motor/Motordocumentation.docx
+++ b/Components/SimulinkOpal/Motor/Motordocumentation.docx
@@ -58,7 +58,7 @@
                 <w:color w:val="1F497D" w:themeColor="text2"/>
                 <w:sz w:val="28"/>
               </w:rPr>
-              <w:t>NG_Genset_lib</w:t>
+              <w:t>Motor_InductionMachine_lib</w:t>
             </w:r>
             <w:proofErr w:type="spellEnd"/>
             <w:r>
@@ -66,7 +66,14 @@
                 <w:color w:val="1F497D" w:themeColor="text2"/>
                 <w:sz w:val="28"/>
               </w:rPr>
-              <w:t>/Generator</w:t>
+              <w:t>/</w:t>
+            </w:r>
+            <w:r>
+              <w:rPr>
+                <w:color w:val="1F497D" w:themeColor="text2"/>
+                <w:sz w:val="28"/>
+              </w:rPr>
+              <w:t>Motor</w:t>
             </w:r>
           </w:p>
         </w:tc>
@@ -159,9 +166,9 @@
               </w:rPr>
               <w:drawing>
                 <wp:inline distT="0" distB="0" distL="0" distR="0">
-                  <wp:extent cx="1337310" cy="828040"/>
+                  <wp:extent cx="1333500" cy="723900"/>
                   <wp:effectExtent l="0" t="0" r="0" b="0"/>
-                  <wp:docPr id="6" name="Picture 6"/>
+                  <wp:docPr id="1" name="Picture 1"/>
                   <wp:cNvGraphicFramePr>
                     <a:graphicFrameLocks xmlns:a="http://schemas.openxmlformats.org/drawingml/2006/main" noChangeAspect="1"/>
                   </wp:cNvGraphicFramePr>
@@ -169,7 +176,7 @@
                     <a:graphicData uri="http://schemas.openxmlformats.org/drawingml/2006/picture">
                       <pic:pic xmlns:pic="http://schemas.openxmlformats.org/drawingml/2006/picture">
                         <pic:nvPicPr>
-                          <pic:cNvPr id="0" name="Picture 2"/>
+                          <pic:cNvPr id="0" name="Picture 1"/>
                           <pic:cNvPicPr>
                             <a:picLocks noChangeAspect="1" noChangeArrowheads="1"/>
                           </pic:cNvPicPr>
@@ -190,7 +197,7 @@
                         <pic:spPr bwMode="auto">
                           <a:xfrm>
                             <a:off x="0" y="0"/>
-                            <a:ext cx="1337310" cy="828040"/>
+                            <a:ext cx="1333500" cy="723900"/>
                           </a:xfrm>
                           <a:prstGeom prst="rect">
                             <a:avLst/>
@@ -241,32 +248,13 @@
           </w:p>
           <w:p>
             <w:r>
-              <w:t>Prime mover character-</w:t>
-            </w:r>
-          </w:p>
-          <w:p>
-            <w:proofErr w:type="spellStart"/>
-            <w:r>
-              <w:t>Istics</w:t>
-            </w:r>
-            <w:proofErr w:type="spellEnd"/>
-            <w:r>
-              <w:t xml:space="preserve"> based on published data for GE/</w:t>
-            </w:r>
-            <w:proofErr w:type="spellStart"/>
-            <w:r>
-              <w:t>Jenbacher</w:t>
-            </w:r>
-            <w:proofErr w:type="spellEnd"/>
-          </w:p>
-          <w:p>
-            <w:r>
-              <w:t xml:space="preserve">J620 NG engine.  Model not validated through </w:t>
-            </w:r>
-          </w:p>
-          <w:p>
-            <w:r>
-              <w:t>Independent testing.</w:t>
+              <w:t>Based on Simulink</w:t>
+            </w:r>
+            <w:r>
+              <w:t>™</w:t>
+            </w:r>
+            <w:r>
+              <w:t xml:space="preserve"> 3-phase asynchronous, smooth rotor machine model utilizing stationary reference frame for stator quantities and coupled rotor and stator equations</w:t>
             </w:r>
           </w:p>
         </w:tc>
@@ -301,7 +289,7 @@
           </w:p>
           <w:p>
             <w:r>
-              <w:t>7/9</w:t>
+              <w:t>8/16</w:t>
             </w:r>
             <w:r>
               <w:t>/2016</w:t>
@@ -566,64 +554,68 @@
           </w:p>
           <w:p>
             <w:r>
-              <w:t xml:space="preserve">This model </w:t>
-            </w:r>
-            <w:r>
-              <w:t>provides a model of a GE/</w:t>
+              <w:t xml:space="preserve">This </w:t>
+            </w:r>
+            <w:r>
+              <w:t xml:space="preserve">library </w:t>
+            </w:r>
+            <w:r>
+              <w:t xml:space="preserve">model </w:t>
+            </w:r>
+            <w:r>
+              <w:t xml:space="preserve">represents a 200 </w:t>
             </w:r>
             <w:proofErr w:type="spellStart"/>
             <w:r>
-              <w:t>Jenbacher</w:t>
+              <w:t>hp</w:t>
             </w:r>
             <w:proofErr w:type="spellEnd"/>
             <w:r>
-              <w:t xml:space="preserve"> 3.5 MW natural gas fueled engine coupled to a </w:t>
+              <w:t xml:space="preserve"> 3-phase induction motor capable of full voltage starting and running no-load at nominally 1800 RPM </w:t>
+            </w:r>
+            <w:proofErr w:type="gramStart"/>
+            <w:r>
+              <w:t>( i.e</w:t>
+            </w:r>
+            <w:proofErr w:type="gramEnd"/>
+            <w:r>
+              <w:t>., it is wound as a 4-pole machine).  It is based on a motor model available in the Simulink/</w:t>
             </w:r>
             <w:proofErr w:type="spellStart"/>
             <w:r>
-              <w:t>SimPowerSystems</w:t>
+              <w:t>SimpowerSystems</w:t>
             </w:r>
             <w:proofErr w:type="spellEnd"/>
             <w:r>
-              <w:t xml:space="preserve"> synchronous generator.  In addition, a Woodward </w:t>
+              <w:t xml:space="preserve">™ library and therefore it adheres to the specifications and descriptions published by </w:t>
             </w:r>
             <w:proofErr w:type="spellStart"/>
             <w:r>
-              <w:t>easYgen</w:t>
+              <w:t>Mathworks</w:t>
             </w:r>
             <w:proofErr w:type="spellEnd"/>
             <w:r>
-              <w:t xml:space="preserve"> 3500 secondary controller for speed and voltage is included, along with I/O interfaces to allow the model to execute on an appropriately configured OPAL real-time target for hardware in the loop testing.</w:t>
-            </w:r>
-          </w:p>
-          <w:p>
-            <w:r>
-              <w:t xml:space="preserve">The engine model is a </w:t>
-            </w:r>
-            <w:r>
-              <w:t>physics-based performance model derived from information contained in the two references cited below.  It includes turbocharger-fed valve body, intake distribution manifold and engine combustion subsystems.</w:t>
-            </w:r>
-            <w:r>
-              <w:t xml:space="preserve">  The engine is coupled to a 4-pole, salient rotor 3.5 MVA synchronous generator derived from the </w:t>
-            </w:r>
-            <w:proofErr w:type="spellStart"/>
-            <w:r>
-              <w:t>Mathworks</w:t>
-            </w:r>
-            <w:proofErr w:type="spellEnd"/>
-            <w:r>
-              <w:t xml:space="preserve">’ </w:t>
-            </w:r>
-            <w:proofErr w:type="spellStart"/>
-            <w:r>
-              <w:t>SimPowerSystems</w:t>
-            </w:r>
-            <w:proofErr w:type="spellEnd"/>
-            <w:r>
-              <w:t xml:space="preserve"> library.  NB:  At the top level, the model bit “SIL_HIM” needs to be set to “0” for simulation mode and to “1” for HIL mode, using the OPAL platform.</w:t>
-            </w:r>
-            <w:bookmarkStart w:id="0" w:name="_GoBack"/>
-            <w:bookmarkEnd w:id="0"/>
+              <w:t xml:space="preserve"> for that motor</w:t>
+            </w:r>
+            <w:r>
+              <w:t>.  The motor is configured to allow an independent shaft torque to be applied to the motor output shaft.  This torque may be derived from quantities that are a function of motor shaft speed and acceleration</w:t>
+            </w:r>
+          </w:p>
+          <w:p>
+            <w:r>
+              <w:t xml:space="preserve">The motor model includes an internal circuit breaker with relay logic interface, as well as a ballast load for numerical stability.  Internal switching was added to the motor </w:t>
+            </w:r>
+            <w:r>
+              <w:t xml:space="preserve">so that motor current could be abruptly interrupted by an ideal switch without affecting the stability of the solution to the motor equations.  The model uses a stationary reference </w:t>
+            </w:r>
+            <w:proofErr w:type="gramStart"/>
+            <w:r>
+              <w:t>frame  for</w:t>
+            </w:r>
+            <w:proofErr w:type="gramEnd"/>
+            <w:r>
+              <w:t xml:space="preserve"> stator quantities.</w:t>
+            </w:r>
           </w:p>
           <w:p/>
           <w:p>
@@ -651,60 +643,16 @@
             <w:r>
               <w:t xml:space="preserve"> </w:t>
             </w:r>
-            <w:r>
-              <w:t xml:space="preserve">Heywood, J.B., 1988 </w:t>
-            </w:r>
-            <w:proofErr w:type="gramStart"/>
-            <w:r>
-              <w:rPr>
-                <w:i/>
-              </w:rPr>
-              <w:t>Internal</w:t>
-            </w:r>
-            <w:proofErr w:type="gramEnd"/>
-            <w:r>
-              <w:rPr>
-                <w:i/>
-              </w:rPr>
-              <w:t xml:space="preserve"> combustion engine fundamentals, </w:t>
-            </w:r>
-            <w:r>
-              <w:t>McGraw</w:t>
-            </w:r>
+            <w:proofErr w:type="spellStart"/>
+            <w:r>
+              <w:t>Mathworks</w:t>
+            </w:r>
+            <w:proofErr w:type="spellEnd"/>
             <w:r>
               <w:t xml:space="preserve"> </w:t>
             </w:r>
             <w:r>
-              <w:t>Hill</w:t>
-            </w:r>
-            <w:r>
-              <w:t>, NY.</w:t>
-            </w:r>
-          </w:p>
-          <w:p>
-            <w:pPr>
-              <w:pStyle w:val="ListParagraph"/>
-              <w:numPr>
-                <w:ilvl w:val="0"/>
-                <w:numId w:val="1"/>
-              </w:numPr>
-              <w:ind w:left="342" w:hanging="180"/>
-            </w:pPr>
-            <w:proofErr w:type="spellStart"/>
-            <w:r>
-              <w:t>Gangopadhyay</w:t>
-            </w:r>
-            <w:proofErr w:type="spellEnd"/>
-            <w:r>
-              <w:t xml:space="preserve"> A. and </w:t>
-            </w:r>
-            <w:proofErr w:type="spellStart"/>
-            <w:r>
-              <w:t>Meckl</w:t>
-            </w:r>
-            <w:proofErr w:type="spellEnd"/>
-            <w:r>
-              <w:t>, P., 2001 “Modeling and Validation of a Lean Burn Natural Gas Engine”, ASME Journal of Dynamic Systems, Measurement and Control Vol 123 pp. 425-430.</w:t>
+              <w:t>/Simulink “Asynchronous Machine” model description</w:t>
             </w:r>
           </w:p>
           <w:p>
@@ -754,7 +702,27 @@
               </w:numPr>
             </w:pPr>
             <w:r>
-              <w:t>Prime Mover</w:t>
+              <w:t>3-Phase, 4-pole single squirrel cage induction motor</w:t>
+            </w:r>
+          </w:p>
+          <w:p>
+            <w:pPr>
+              <w:pStyle w:val="ListParagraph"/>
+              <w:numPr>
+                <w:ilvl w:val="1"/>
+                <w:numId w:val="5"/>
+              </w:numPr>
+            </w:pPr>
+            <w:r>
+              <w:t xml:space="preserve">Rated voltage: 480 </w:t>
+            </w:r>
+            <w:proofErr w:type="spellStart"/>
+            <w:r>
+              <w:t>Vrms</w:t>
+            </w:r>
+            <w:proofErr w:type="spellEnd"/>
+            <w:r>
+              <w:t xml:space="preserve"> line-to-line, 60 Hz</w:t>
             </w:r>
           </w:p>
           <w:p>
@@ -767,7 +735,7 @@
               <w:spacing w:after="200" w:line="276" w:lineRule="auto"/>
             </w:pPr>
             <w:r>
-              <w:t>Fuel: Natural gas</w:t>
+              <w:t>Nominal power: 160 kVA</w:t>
             </w:r>
           </w:p>
           <w:p>
@@ -777,10 +745,9 @@
                 <w:ilvl w:val="1"/>
                 <w:numId w:val="5"/>
               </w:numPr>
-              <w:spacing w:after="200" w:line="276" w:lineRule="auto"/>
-            </w:pPr>
-            <w:r>
-              <w:t>Cylinders: 20</w:t>
+            </w:pPr>
+            <w:r>
+              <w:t>Stator connection: Wye</w:t>
             </w:r>
           </w:p>
           <w:p>
@@ -792,7 +759,58 @@
               </w:numPr>
             </w:pPr>
             <w:r>
-              <w:t>Displacement: 125 liters</w:t>
+              <w:t>Stator and rotor resistances and inductances: see reference</w:t>
+            </w:r>
+          </w:p>
+          <w:p/>
+          <w:p>
+            <w:pPr>
+              <w:rPr>
+                <w:color w:val="1F497D" w:themeColor="text2"/>
+              </w:rPr>
+            </w:pPr>
+            <w:r>
+              <w:rPr>
+                <w:color w:val="1F497D" w:themeColor="text2"/>
+              </w:rPr>
+              <w:t>Assumptions and Limitations</w:t>
+            </w:r>
+          </w:p>
+          <w:p>
+            <w:pPr>
+              <w:rPr>
+                <w:color w:val="000000" w:themeColor="text1"/>
+              </w:rPr>
+            </w:pPr>
+            <w:r>
+              <w:rPr>
+                <w:color w:val="000000" w:themeColor="text1"/>
+              </w:rPr>
+              <w:t xml:space="preserve">1)    When disconnected from 3-phase source, stator voltage and current </w:t>
+            </w:r>
+            <w:r>
+              <w:rPr>
+                <w:color w:val="000000" w:themeColor="text1"/>
+              </w:rPr>
+              <w:t>are</w:t>
+            </w:r>
+            <w:r>
+              <w:rPr>
+                <w:color w:val="000000" w:themeColor="text1"/>
+              </w:rPr>
+              <w:t xml:space="preserve"> clamped to zero to eliminate singularities </w:t>
+            </w:r>
+            <w:r>
+              <w:rPr>
+                <w:color w:val="000000" w:themeColor="text1"/>
+              </w:rPr>
+              <w:t>in the solution which would otherwise lead to numerical instability</w:t>
+            </w:r>
+            <w:r>
+              <w:rPr>
+                <w:color w:val="000000" w:themeColor="text1"/>
+              </w:rPr>
+              <w:t xml:space="preserve"> </w:t>
             </w:r>
           </w:p>
           <w:p>
@@ -804,77 +822,7 @@
               </w:numPr>
             </w:pPr>
             <w:r>
-              <w:t>Generator</w:t>
-            </w:r>
-          </w:p>
-          <w:p>
-            <w:pPr>
-              <w:pStyle w:val="ListParagraph"/>
-              <w:numPr>
-                <w:ilvl w:val="1"/>
-                <w:numId w:val="5"/>
-              </w:numPr>
-            </w:pPr>
-            <w:r>
-              <w:t>Salient rotor, 4-pole, 13.8 kV, 3.5 MVA, 60 Hz synchronous</w:t>
-            </w:r>
-          </w:p>
-          <w:p>
-            <w:pPr>
-              <w:pStyle w:val="ListParagraph"/>
-              <w:numPr>
-                <w:ilvl w:val="0"/>
-                <w:numId w:val="5"/>
-              </w:numPr>
-            </w:pPr>
-            <w:r>
-              <w:t xml:space="preserve">Secondary controller: Woodward </w:t>
-            </w:r>
-            <w:proofErr w:type="spellStart"/>
-            <w:r>
-              <w:t>easYgen</w:t>
-            </w:r>
-            <w:proofErr w:type="spellEnd"/>
-            <w:r>
-              <w:t xml:space="preserve"> 3500 (speed and voltage)</w:t>
-            </w:r>
-          </w:p>
-          <w:p/>
-          <w:p>
-            <w:pPr>
-              <w:rPr>
-                <w:color w:val="1F497D" w:themeColor="text2"/>
-              </w:rPr>
-            </w:pPr>
-            <w:r>
-              <w:rPr>
-                <w:color w:val="1F497D" w:themeColor="text2"/>
-              </w:rPr>
-              <w:t>Assumptions and Limitations</w:t>
-            </w:r>
-          </w:p>
-          <w:p>
-            <w:pPr>
-              <w:pStyle w:val="ListParagraph"/>
-              <w:numPr>
-                <w:ilvl w:val="0"/>
-                <w:numId w:val="5"/>
-              </w:numPr>
-            </w:pPr>
-            <w:r>
-              <w:t>Some safety features of Woodward controller have been relaxed to accommodate model transients</w:t>
-            </w:r>
-          </w:p>
-          <w:p>
-            <w:pPr>
-              <w:pStyle w:val="ListParagraph"/>
-              <w:numPr>
-                <w:ilvl w:val="0"/>
-                <w:numId w:val="5"/>
-              </w:numPr>
-            </w:pPr>
-            <w:r>
-              <w:t>Emissions and thermal recovery assumed proportional to fuel consumption rate</w:t>
+              <w:t>Solver should be run using a stationary reference frame to accommodate discontinuous stator voltage (i.e., ideal circuit breaker open/close)</w:t>
             </w:r>
           </w:p>
           <w:p>
@@ -903,127 +851,8 @@
             <w:shd w:val="clear" w:color="auto" w:fill="DBE5F1" w:themeFill="accent1" w:themeFillTint="33"/>
           </w:tcPr>
           <w:p>
-            <w:pPr>
-              <w:rPr>
-                <w:color w:val="1F497D" w:themeColor="text2"/>
-              </w:rPr>
-            </w:pPr>
-            <w:r>
-              <w:rPr>
-                <w:color w:val="1F497D" w:themeColor="text2"/>
-              </w:rPr>
-              <w:t>Interfacing Information (platform, input requirements, possible outputs):</w:t>
-            </w:r>
-          </w:p>
-          <w:p>
-            <w:pPr>
-              <w:ind w:firstLine="720"/>
-            </w:pPr>
-            <w:r>
-              <w:t>Platform:  The model is intended for real-time execution on an OPAL RT target</w:t>
-            </w:r>
-          </w:p>
-          <w:p>
-            <w:pPr>
-              <w:ind w:firstLine="720"/>
-            </w:pPr>
-            <w:r>
-              <w:t xml:space="preserve">Inputs: </w:t>
-            </w:r>
-          </w:p>
-          <w:p>
-            <w:pPr>
-              <w:ind w:firstLine="720"/>
-            </w:pPr>
-            <w:r>
-              <w:t xml:space="preserve">  </w:t>
-            </w:r>
-            <w:r>
-              <w:t>Analo</w:t>
-            </w:r>
-            <w:r>
-              <w:t>g and digital inputs for AVR and governor</w:t>
-            </w:r>
-            <w:r>
-              <w:t xml:space="preserve"> bias and control</w:t>
-            </w:r>
-            <w:r>
-              <w:t>;</w:t>
-            </w:r>
-            <w:r>
-              <w:t xml:space="preserve"> relay V and I measurements</w:t>
-            </w:r>
-          </w:p>
-          <w:p>
-            <w:pPr>
-              <w:ind w:firstLine="720"/>
-            </w:pPr>
-            <w:r>
-              <w:t>Outputs:</w:t>
-            </w:r>
-          </w:p>
-          <w:p>
-            <w:pPr>
-              <w:ind w:firstLine="720"/>
-            </w:pPr>
-            <w:r>
-              <w:t xml:space="preserve">  </w:t>
-            </w:r>
-            <w:r>
-              <w:t>3-phase current, voltage</w:t>
-            </w:r>
-            <w:r>
-              <w:t>, speed; relay control</w:t>
-            </w:r>
-          </w:p>
-          <w:p>
-            <w:pPr>
-              <w:ind w:firstLine="720"/>
-            </w:pPr>
-            <w:r>
-              <w:t xml:space="preserve">  </w:t>
-            </w:r>
-            <w:r>
-              <w:t>Real and reactive power</w:t>
-            </w:r>
-          </w:p>
-          <w:p>
-            <w:pPr>
-              <w:ind w:firstLine="720"/>
-            </w:pPr>
-            <w:r>
-              <w:t>Parameters:</w:t>
-            </w:r>
-          </w:p>
-          <w:p>
-            <w:pPr>
-              <w:pBdr>
-                <w:bottom w:val="single" w:sz="4" w:space="1" w:color="auto"/>
-              </w:pBdr>
-              <w:ind w:left="720"/>
-            </w:pPr>
-            <w:r>
-              <w:lastRenderedPageBreak/>
-              <w:t xml:space="preserve">  Thermal efficiency: 50%</w:t>
-            </w:r>
-          </w:p>
-          <w:p>
-            <w:pPr>
-              <w:pBdr>
-                <w:bottom w:val="single" w:sz="4" w:space="1" w:color="auto"/>
-              </w:pBdr>
-              <w:ind w:left="720"/>
-            </w:pPr>
-            <w:r>
-              <w:t xml:space="preserve">  Boost pressure: 8 bar</w:t>
-            </w:r>
-          </w:p>
-          <w:p>
-            <w:pPr>
-              <w:ind w:firstLine="720"/>
-            </w:pPr>
-            <w:r>
-              <w:t xml:space="preserve">  </w:t>
+            <w:r>
+              <w:t xml:space="preserve"> </w:t>
             </w:r>
           </w:p>
         </w:tc>
@@ -1072,15 +901,18 @@
           </w:p>
           <w:p/>
           <w:p>
+            <w:pPr>
+              <w:jc w:val="center"/>
+            </w:pPr>
             <w:r>
               <w:rPr>
                 <w:noProof/>
               </w:rPr>
               <w:drawing>
                 <wp:inline distT="0" distB="0" distL="0" distR="0">
-                  <wp:extent cx="3183756" cy="1190445"/>
-                  <wp:effectExtent l="0" t="0" r="0" b="0"/>
-                  <wp:docPr id="7" name="Picture 7"/>
+                  <wp:extent cx="5172075" cy="2838450"/>
+                  <wp:effectExtent l="0" t="0" r="9525" b="0"/>
+                  <wp:docPr id="2" name="Picture 2"/>
                   <wp:cNvGraphicFramePr>
                     <a:graphicFrameLocks xmlns:a="http://schemas.openxmlformats.org/drawingml/2006/main" noChangeAspect="1"/>
                   </wp:cNvGraphicFramePr>
@@ -1088,7 +920,7 @@
                     <a:graphicData uri="http://schemas.openxmlformats.org/drawingml/2006/picture">
                       <pic:pic xmlns:pic="http://schemas.openxmlformats.org/drawingml/2006/picture">
                         <pic:nvPicPr>
-                          <pic:cNvPr id="0" name="Picture 4"/>
+                          <pic:cNvPr id="0" name="Picture 2"/>
                           <pic:cNvPicPr>
                             <a:picLocks noChangeAspect="1" noChangeArrowheads="1"/>
                           </pic:cNvPicPr>
@@ -1101,13 +933,13 @@
                               </a:ext>
                             </a:extLst>
                           </a:blip>
-                          <a:srcRect t="15715" b="22380"/>
+                          <a:srcRect l="5582" t="5698" r="10232" b="9401"/>
                           <a:stretch/>
                         </pic:blipFill>
                         <pic:spPr bwMode="auto">
                           <a:xfrm>
                             <a:off x="0" y="0"/>
-                            <a:ext cx="3186995" cy="1191656"/>
+                            <a:ext cx="5172075" cy="2838450"/>
                           </a:xfrm>
                           <a:prstGeom prst="rect">
                             <a:avLst/>
@@ -1128,9 +960,6 @@
                 </wp:inline>
               </w:drawing>
             </w:r>
-            <w:r>
-              <w:t xml:space="preserve"> </w:t>
-            </w:r>
           </w:p>
         </w:tc>
       </w:tr>
@@ -1287,6 +1116,21 @@
               <w:t>Known Issues:</w:t>
             </w:r>
           </w:p>
+          <w:p>
+            <w:pPr>
+              <w:rPr>
+                <w:noProof/>
+                <w:color w:val="1F497D" w:themeColor="text2"/>
+              </w:rPr>
+            </w:pPr>
+            <w:r>
+              <w:rPr>
+                <w:noProof/>
+                <w:color w:val="1F497D" w:themeColor="text2"/>
+              </w:rPr>
+              <w:t>1) Solver is unstable with discontinuous stator voltage unless stator voltages are clamped to zero when disconnected.</w:t>
+            </w:r>
+          </w:p>
         </w:tc>
       </w:tr>
       <w:tr>
@@ -1340,30 +1184,17 @@
                 <w:noProof/>
                 <w:color w:val="1F497D" w:themeColor="text2"/>
               </w:rPr>
-              <w:t>Energy/HIL/Components/Genset/NGGenset_Test_System</w:t>
+              <w:t>Energy/HIL/</w:t>
             </w:r>
             <w:r>
               <w:rPr>
                 <w:noProof/>
                 <w:color w:val="1F497D" w:themeColor="text2"/>
               </w:rPr>
-              <w:t>.slx</w:t>
-            </w:r>
-          </w:p>
-          <w:p>
-            <w:pPr>
-              <w:rPr>
-                <w:noProof/>
-                <w:color w:val="1F497D" w:themeColor="text2"/>
-              </w:rPr>
-            </w:pPr>
-            <w:r>
-              <w:rPr>
-                <w:noProof/>
-                <w:color w:val="1F497D" w:themeColor="text2"/>
-              </w:rPr>
-              <w:t>Energy/HIL/Components/CHP and Thermal/CHP_Test_Model.slx</w:t>
-            </w:r>
+              <w:t>DistributionSystems/SimulinkOpal/Banshee/BANSHEE_SYSTEM.mdl</w:t>
+            </w:r>
+            <w:bookmarkStart w:id="0" w:name="_GoBack"/>
+            <w:bookmarkEnd w:id="0"/>
           </w:p>
         </w:tc>
       </w:tr>
@@ -3190,7 +3021,7 @@
 </file>
 
 <file path=customXml/itemProps1.xml><?xml version="1.0" encoding="utf-8"?>
-<ds:datastoreItem xmlns:ds="http://schemas.openxmlformats.org/officeDocument/2006/customXml" ds:itemID="{27E6C830-2677-45F9-AF06-0FA2BF962C92}">
+<ds:datastoreItem xmlns:ds="http://schemas.openxmlformats.org/officeDocument/2006/customXml" ds:itemID="{6D6696FB-557B-4730-8518-A2C75B7A5D97}">
   <ds:schemaRefs>
     <ds:schemaRef ds:uri="http://schemas.openxmlformats.org/officeDocument/2006/bibliography"/>
   </ds:schemaRefs>

</xml_diff>

<commit_message>
Completed first draft of motor library documentation
</commit_message>
<xml_diff>
--- a/Components/SimulinkOpal/Motor/Motordocumentation.docx
+++ b/Components/SimulinkOpal/Motor/Motordocumentation.docx
@@ -1193,13 +1193,29 @@
               </w:rPr>
               <w:t>DistributionSystems/SimulinkOpal/Banshee/BANSHEE_SYSTEM.mdl</w:t>
             </w:r>
-            <w:bookmarkStart w:id="0" w:name="_GoBack"/>
-            <w:bookmarkEnd w:id="0"/>
+          </w:p>
+          <w:p>
+            <w:pPr>
+              <w:rPr>
+                <w:noProof/>
+                <w:color w:val="1F497D" w:themeColor="text2"/>
+              </w:rPr>
+            </w:pPr>
+            <w:r>
+              <w:rPr>
+                <w:noProof/>
+                <w:color w:val="1F497D" w:themeColor="text2"/>
+              </w:rPr>
+              <w:t>Energy/HIL/Components/SimulinkOpal/Motor/IM200HP_Test_Model_v2.mdl</w:t>
+            </w:r>
           </w:p>
         </w:tc>
       </w:tr>
     </w:tbl>
-    <w:p/>
+    <w:p>
+      <w:bookmarkStart w:id="0" w:name="_GoBack"/>
+      <w:bookmarkEnd w:id="0"/>
+    </w:p>
     <w:sectPr>
       <w:headerReference w:type="default" r:id="rId11"/>
       <w:pgSz w:w="12240" w:h="15840"/>
@@ -3021,7 +3037,7 @@
 </file>
 
 <file path=customXml/itemProps1.xml><?xml version="1.0" encoding="utf-8"?>
-<ds:datastoreItem xmlns:ds="http://schemas.openxmlformats.org/officeDocument/2006/customXml" ds:itemID="{6D6696FB-557B-4730-8518-A2C75B7A5D97}">
+<ds:datastoreItem xmlns:ds="http://schemas.openxmlformats.org/officeDocument/2006/customXml" ds:itemID="{0D026FFA-96F4-4545-A6CA-FEB4EF9E939C}">
   <ds:schemaRefs>
     <ds:schemaRef ds:uri="http://schemas.openxmlformats.org/officeDocument/2006/bibliography"/>
   </ds:schemaRefs>

</xml_diff>